<commit_message>
New format supported, Old format deprecated
</commit_message>
<xml_diff>
--- a/static/Nutrition_Label_Output.docx
+++ b/static/Nutrition_Label_Output.docx
@@ -1506,7 +1506,7 @@
                 <w:sz w:val="23"/>
                 <w:szCs w:val="23"/>
               </w:rPr>
-              <w:t>       285mg</w:t>
+              <w:t>       455mg</w:t>
             </w:r>
             <w:r>
               <w:rPr>
@@ -1544,7 +1544,7 @@
                 <w:sz w:val="23"/>
                 <w:szCs w:val="23"/>
               </w:rPr>
-              <w:t>12</w:t>
+              <w:t>19</w:t>
             </w:r>
             <w:r>
               <w:rPr>
@@ -1640,7 +1640,7 @@
                 <w:sz w:val="23"/>
                 <w:szCs w:val="23"/>
               </w:rPr>
-              <w:t>         7g</w:t>
+              <w:t>         6g</w:t>
             </w:r>
             <w:r>
               <w:rPr>
@@ -2864,7 +2864,7 @@
           <w:sz w:val="30"/>
           <w:szCs w:val="30"/>
         </w:rPr>
-        <w:t>Dark Chocolate, GB Peanut Butter, Organic Powdered Sugar, Organic Blue Agave Inulin, Sea Salt, Peanut Flour 12, Organic Liquid Sunflower Lecithin, Organic Palm Oil Stearin, Palm Fruit Oil, Palm Olein, Cocoa Butter, Organic Coconut Oil RBD</w:t>
+        <w:t>27.50%, 27.00%, 4.50%, 4.50%, 4.50%, 4.50%</w:t>
       </w:r>
       <w:bookmarkStart w:id="0" w:name="_GoBack"/>
       <w:bookmarkEnd w:id="0"/>

</xml_diff>